<commit_message>
contact database updated with PWD RNG
</commit_message>
<xml_diff>
--- a/Rough_Files/Srishti_NGO.docx
+++ b/Rough_Files/Srishti_NGO.docx
@@ -538,9 +538,18 @@
       <w:r>
         <w:rPr>
           <w:rFonts w:ascii="Times New Roman" w:hAnsi="Times New Roman" w:cs="Times New Roman"/>
-          <w:sz w:val="24"/>
-        </w:rPr>
-        <w:t>Responsibilities (SRCL will follow these responsibilities but not limited)</w:t>
+          <w:b/>
+          <w:bCs/>
+          <w:sz w:val="24"/>
+        </w:rPr>
+        <w:t>Responsibilities</w:t>
+      </w:r>
+      <w:r>
+        <w:rPr>
+          <w:rFonts w:ascii="Times New Roman" w:hAnsi="Times New Roman" w:cs="Times New Roman"/>
+          <w:sz w:val="24"/>
+        </w:rPr>
+        <w:t xml:space="preserve"> (SRCL will follow these responsibilities but not limited)</w:t>
       </w:r>
       <w:r>
         <w:rPr>
@@ -648,12 +657,16 @@
       <w:pPr>
         <w:rPr>
           <w:rFonts w:ascii="Times New Roman" w:hAnsi="Times New Roman" w:cs="Times New Roman"/>
-          <w:sz w:val="24"/>
-        </w:rPr>
-      </w:pPr>
-      <w:r>
-        <w:rPr>
-          <w:rFonts w:ascii="Times New Roman" w:hAnsi="Times New Roman" w:cs="Times New Roman"/>
+          <w:b/>
+          <w:bCs/>
+          <w:sz w:val="24"/>
+        </w:rPr>
+      </w:pPr>
+      <w:r>
+        <w:rPr>
+          <w:rFonts w:ascii="Times New Roman" w:hAnsi="Times New Roman" w:cs="Times New Roman"/>
+          <w:b/>
+          <w:bCs/>
           <w:sz w:val="24"/>
         </w:rPr>
         <w:t>Payment:</w:t>
@@ -712,15 +725,22 @@
         </w:rPr>
         <w:t xml:space="preserve">cheque </w:t>
       </w:r>
-      <w:proofErr w:type="gramStart"/>
-      <w:r>
-        <w:rPr>
-          <w:rFonts w:ascii="Times New Roman" w:hAnsi="Times New Roman" w:cs="Times New Roman"/>
-          <w:sz w:val="24"/>
-        </w:rPr>
-        <w:t>no:…</w:t>
-      </w:r>
-      <w:proofErr w:type="gramEnd"/>
+      <w:r>
+        <w:rPr>
+          <w:rFonts w:ascii="Times New Roman" w:hAnsi="Times New Roman" w:cs="Times New Roman"/>
+          <w:sz w:val="24"/>
+        </w:rPr>
+        <w:t xml:space="preserve">no: </w:t>
+      </w:r>
+      <w:proofErr w:type="spellStart"/>
+      <w:r>
+        <w:rPr>
+          <w:rFonts w:ascii="Times New Roman" w:hAnsi="Times New Roman" w:cs="Times New Roman"/>
+          <w:sz w:val="24"/>
+        </w:rPr>
+        <w:t>xyzabc</w:t>
+      </w:r>
+      <w:proofErr w:type="spellEnd"/>
       <w:r>
         <w:rPr>
           <w:rFonts w:ascii="Times New Roman" w:hAnsi="Times New Roman" w:cs="Times New Roman"/>
@@ -787,23 +807,63 @@
           <w:rFonts w:ascii="Times New Roman" w:hAnsi="Times New Roman" w:cs="Times New Roman"/>
           <w:sz w:val="24"/>
         </w:rPr>
-        <w:t>All payment to SRCL is excluded from all types of duties (</w:t>
-      </w:r>
-      <w:proofErr w:type="spellStart"/>
-      <w:r>
-        <w:rPr>
-          <w:rFonts w:ascii="Times New Roman" w:hAnsi="Times New Roman" w:cs="Times New Roman"/>
-          <w:sz w:val="24"/>
-        </w:rPr>
-        <w:t>interest+vat+tax</w:t>
-      </w:r>
-      <w:proofErr w:type="spellEnd"/>
-      <w:r>
-        <w:rPr>
-          <w:rFonts w:ascii="Times New Roman" w:hAnsi="Times New Roman" w:cs="Times New Roman"/>
-          <w:sz w:val="24"/>
-        </w:rPr>
-        <w:t>).</w:t>
+        <w:t>All payment to SRCL is excluded from all types of duties (interest</w:t>
+      </w:r>
+      <w:r>
+        <w:rPr>
+          <w:rFonts w:ascii="Times New Roman" w:hAnsi="Times New Roman" w:cs="Times New Roman"/>
+          <w:sz w:val="24"/>
+        </w:rPr>
+        <w:t xml:space="preserve"> </w:t>
+      </w:r>
+      <w:r>
+        <w:rPr>
+          <w:rFonts w:ascii="Times New Roman" w:hAnsi="Times New Roman" w:cs="Times New Roman"/>
+          <w:sz w:val="24"/>
+        </w:rPr>
+        <w:t>+</w:t>
+      </w:r>
+      <w:r>
+        <w:rPr>
+          <w:rFonts w:ascii="Times New Roman" w:hAnsi="Times New Roman" w:cs="Times New Roman"/>
+          <w:sz w:val="24"/>
+        </w:rPr>
+        <w:t xml:space="preserve"> </w:t>
+      </w:r>
+      <w:r>
+        <w:rPr>
+          <w:rFonts w:ascii="Times New Roman" w:hAnsi="Times New Roman" w:cs="Times New Roman"/>
+          <w:sz w:val="24"/>
+        </w:rPr>
+        <w:t>vat</w:t>
+      </w:r>
+      <w:r>
+        <w:rPr>
+          <w:rFonts w:ascii="Times New Roman" w:hAnsi="Times New Roman" w:cs="Times New Roman"/>
+          <w:sz w:val="24"/>
+        </w:rPr>
+        <w:t xml:space="preserve"> </w:t>
+      </w:r>
+      <w:r>
+        <w:rPr>
+          <w:rFonts w:ascii="Times New Roman" w:hAnsi="Times New Roman" w:cs="Times New Roman"/>
+          <w:sz w:val="24"/>
+        </w:rPr>
+        <w:t>+</w:t>
+      </w:r>
+      <w:r>
+        <w:rPr>
+          <w:rFonts w:ascii="Times New Roman" w:hAnsi="Times New Roman" w:cs="Times New Roman"/>
+          <w:sz w:val="24"/>
+        </w:rPr>
+        <w:t xml:space="preserve"> </w:t>
+      </w:r>
+      <w:r>
+        <w:rPr>
+          <w:rFonts w:ascii="Times New Roman" w:hAnsi="Times New Roman" w:cs="Times New Roman"/>
+          <w:sz w:val="24"/>
+        </w:rPr>
+        <w:t>tax).</w:t>
       </w:r>
     </w:p>
     <w:p>

</xml_diff>